<commit_message>
opdateret  Implementering og design af PCinterface klassen(læs korrektur).docx
</commit_message>
<xml_diff>
--- a/Rapport/Implementering og design af PCinterface klassen(læs korrektur).docx
+++ b/Rapport/Implementering og design af PCinterface klassen(læs korrektur).docx
@@ -1,10 +1,10 @@
 
 <file path=word/document.xml><?xml version="1.0" encoding="utf-8"?>
-<w:document xmlns:wpc="http://schemas.microsoft.com/office/word/2010/wordprocessingCanvas" xmlns:cx="http://schemas.microsoft.com/office/drawing/2014/chartex" xmlns:cx1="http://schemas.microsoft.com/office/drawing/2015/9/8/chartex" xmlns:cx2="http://schemas.microsoft.com/office/drawing/2015/10/21/chartex" xmlns:mc="http://schemas.openxmlformats.org/markup-compatibility/2006" xmlns:o="urn:schemas-microsoft-com:office:office" xmlns:r="http://schemas.openxmlformats.org/officeDocument/2006/relationships" xmlns:m="http://schemas.openxmlformats.org/officeDocument/2006/math" xmlns:v="urn:schemas-microsoft-com:vml" xmlns:wp14="http://schemas.microsoft.com/office/word/2010/wordprocessingDrawing" xmlns:wp="http://schemas.openxmlformats.org/drawingml/2006/wordprocessingDrawing" xmlns:w10="urn:schemas-microsoft-com:office:word" xmlns:w="http://schemas.openxmlformats.org/wordprocessingml/2006/main" xmlns:w14="http://schemas.microsoft.com/office/word/2010/wordml" xmlns:w15="http://schemas.microsoft.com/office/word/2012/wordml" xmlns:w16se="http://schemas.microsoft.com/office/word/2015/wordml/symex" xmlns:wpg="http://schemas.microsoft.com/office/word/2010/wordprocessingGroup" xmlns:wpi="http://schemas.microsoft.com/office/word/2010/wordprocessingInk" xmlns:wne="http://schemas.microsoft.com/office/word/2006/wordml" xmlns:wps="http://schemas.microsoft.com/office/word/2010/wordprocessingShape" mc:Ignorable="w14 w15 w16se wp14">
+<w:document xmlns:wpc="http://schemas.microsoft.com/office/word/2010/wordprocessingCanvas" xmlns:mc="http://schemas.openxmlformats.org/markup-compatibility/2006" xmlns:o="urn:schemas-microsoft-com:office:office" xmlns:r="http://schemas.openxmlformats.org/officeDocument/2006/relationships" xmlns:m="http://schemas.openxmlformats.org/officeDocument/2006/math" xmlns:v="urn:schemas-microsoft-com:vml" xmlns:wp14="http://schemas.microsoft.com/office/word/2010/wordprocessingDrawing" xmlns:wp="http://schemas.openxmlformats.org/drawingml/2006/wordprocessingDrawing" xmlns:w10="urn:schemas-microsoft-com:office:word" xmlns:w="http://schemas.openxmlformats.org/wordprocessingml/2006/main" xmlns:w14="http://schemas.microsoft.com/office/word/2010/wordml" xmlns:w15="http://schemas.microsoft.com/office/word/2012/wordml" xmlns:wpg="http://schemas.microsoft.com/office/word/2010/wordprocessingGroup" xmlns:wpi="http://schemas.microsoft.com/office/word/2010/wordprocessingInk" xmlns:wne="http://schemas.microsoft.com/office/word/2006/wordml" xmlns:wps="http://schemas.microsoft.com/office/word/2010/wordprocessingShape" mc:Ignorable="w14 w15 wp14">
   <w:body>
     <w:p>
       <w:pPr>
-        <w:pStyle w:val="Overskrift3"/>
+        <w:pStyle w:val="Heading3"/>
       </w:pPr>
       <w:r>
         <w:t>Implementering og design af PCinterface klassen</w:t>
@@ -12,26 +12,75 @@
       <w:r>
         <w:t>(TF)</w:t>
       </w:r>
-      <w:bookmarkStart w:id="0" w:name="_GoBack"/>
-      <w:bookmarkEnd w:id="0"/>
     </w:p>
     <w:p>
       <w:r>
-        <w:t>PCinterface klassen indeholder funktioner der håndtere kommunikationen med pc softwaren, kommunikationen foregår via uart. På styreboksen implementeres dette via et objekt af typen UART, der implementere mega2560 indbyggede uart.</w:t>
+        <w:t>PCinterface klassen indeholder funktioner der håndtere</w:t>
+      </w:r>
+      <w:r>
+        <w:t>r kommunikationen med PC</w:t>
+      </w:r>
+      <w:r>
+        <w:t xml:space="preserve"> s</w:t>
+      </w:r>
+      <w:r>
+        <w:t>oftwaren.</w:t>
+      </w:r>
+      <w:r>
+        <w:t xml:space="preserve"> </w:t>
+      </w:r>
+      <w:r>
+        <w:t>K</w:t>
+      </w:r>
+      <w:r>
+        <w:t xml:space="preserve">ommunikationen foregår via </w:t>
+      </w:r>
+      <w:r>
+        <w:t>UART</w:t>
+      </w:r>
+      <w:r>
+        <w:t>. På styreboksen implementeres dette via et objekt af typen UART, der implementere</w:t>
+      </w:r>
+      <w:r>
+        <w:t>r</w:t>
+      </w:r>
+      <w:r>
+        <w:t xml:space="preserve"> </w:t>
+      </w:r>
+      <w:r>
+        <w:t>ATmega</w:t>
+      </w:r>
+      <w:r>
+        <w:t>2560</w:t>
+      </w:r>
+      <w:r>
+        <w:t>s</w:t>
+      </w:r>
+      <w:r>
+        <w:t xml:space="preserve"> indbyggede </w:t>
+      </w:r>
+      <w:r>
+        <w:t>UART</w:t>
+      </w:r>
+      <w:r>
+        <w:t>.</w:t>
       </w:r>
     </w:p>
     <w:p>
       <w:r>
-        <w:t>Kommunikationen implementeres som en interruptbaseret løsning, hvor der ved kommunikation fra pc</w:t>
-      </w:r>
-      <w:r>
-        <w:t>’</w:t>
-      </w:r>
-      <w:r>
-        <w:t>en genereres et interrupt der får styreboksen til at gå i konfigurationsmode, hvor simuleringen standses og behandlingen af kommandoer fra pc</w:t>
-      </w:r>
-      <w:r>
-        <w:t>’</w:t>
+        <w:t>Kommunikationen implementeres so</w:t>
+      </w:r>
+      <w:r>
+        <w:t>m en interruptbaseret løsning. V</w:t>
+      </w:r>
+      <w:r>
+        <w:t>ed kommunikation fra PC</w:t>
+      </w:r>
+      <w:r>
+        <w:t xml:space="preserve">en genereres et interrupt der får styreboksen til at gå i konfigurationsmode, hvor simuleringen standses og behandlingen af kommandoer fra </w:t>
+      </w:r>
+      <w:r>
+        <w:t>PC</w:t>
       </w:r>
       <w:r>
         <w:t>en påbegyndes.</w:t>
@@ -39,7 +88,37 @@
     </w:p>
     <w:p>
       <w:r>
-        <w:t>Dette er implementeret som en række funktioner i PCinterface klassen, som ved modtagelse af uart kommunikation håndtere denne handling som beskrevet i PC styreboks forbindelse protokollen, der er yderligere beskrevet i projektdokumentationen.</w:t>
+        <w:t>Dette er implementeret som en række f</w:t>
+      </w:r>
+      <w:r>
+        <w:t>unktioner i PCinterface klassen.</w:t>
+      </w:r>
+      <w:r>
+        <w:t xml:space="preserve"> </w:t>
+      </w:r>
+      <w:r>
+        <w:t>V</w:t>
+      </w:r>
+      <w:r>
+        <w:t>ed modtagelse af</w:t>
+      </w:r>
+      <w:r>
+        <w:t xml:space="preserve"> en kommando på</w:t>
+      </w:r>
+      <w:r>
+        <w:t xml:space="preserve"> </w:t>
+      </w:r>
+      <w:r>
+        <w:t>UART</w:t>
+      </w:r>
+      <w:r>
+        <w:t>, udføres den korrekte handling ud fra</w:t>
+      </w:r>
+      <w:r>
+        <w:t xml:space="preserve"> PC</w:t>
+      </w:r>
+      <w:r>
+        <w:t xml:space="preserve"> styreboks forbindelse protokollen, der er yderligere beskrevet i projektdokumentationen.</w:t>
       </w:r>
     </w:p>
     <w:p>
@@ -67,29 +146,49 @@
             <v:path o:extrusionok="f" gradientshapeok="t" o:connecttype="rect"/>
             <o:lock v:ext="edit" aspectratio="t"/>
           </v:shapetype>
-          <v:shape id="_x0000_i1025" type="#_x0000_t75" style="width:480.85pt;height:209.55pt" o:ole="">
+          <v:shape id="_x0000_i1025" type="#_x0000_t75" style="width:481pt;height:209.5pt" o:ole="">
             <v:imagedata r:id="rId5" o:title="" croptop="3972f"/>
           </v:shape>
-          <o:OLEObject Type="Embed" ProgID="Visio.Drawing.15" ShapeID="_x0000_i1025" DrawAspect="Content" ObjectID="_1527011000" r:id="rId6"/>
+          <o:OLEObject Type="Embed" ProgID="Visio.Drawing.15" ShapeID="_x0000_i1025" DrawAspect="Content" ObjectID="_1527057287" r:id="rId6"/>
         </w:object>
       </w:r>
     </w:p>
     <w:p>
       <w:pPr>
-        <w:pStyle w:val="Billedtekst"/>
+        <w:pStyle w:val="Caption"/>
       </w:pPr>
-      <w:bookmarkStart w:id="1" w:name="_Ref453265907"/>
+      <w:bookmarkStart w:id="0" w:name="_Ref453265907"/>
       <w:r>
         <w:t xml:space="preserve">Figur </w:t>
       </w:r>
+      <w:fldSimple w:instr=" SEQ Figur \* ARABIC ">
+        <w:r>
+          <w:rPr>
+            <w:noProof/>
+          </w:rPr>
+          <w:t>1</w:t>
+        </w:r>
+      </w:fldSimple>
+      <w:bookmarkEnd w:id="0"/>
+      <w:r>
+        <w:t xml:space="preserve"> - klasse diagram for PCinterface klassen.</w:t>
+      </w:r>
+    </w:p>
+    <w:p>
+      <w:r>
+        <w:t xml:space="preserve">På </w:t>
+      </w:r>
       <w:r>
         <w:fldChar w:fldCharType="begin"/>
       </w:r>
       <w:r>
-        <w:instrText xml:space="preserve"> SEQ Figur \* ARABIC </w:instrText>
+        <w:instrText xml:space="preserve"> REF _Ref453265907 \h </w:instrText>
       </w:r>
       <w:r>
         <w:fldChar w:fldCharType="separate"/>
+      </w:r>
+      <w:r>
+        <w:t xml:space="preserve">Figur </w:t>
       </w:r>
       <w:r>
         <w:rPr>
@@ -98,79 +197,129 @@
         <w:t>1</w:t>
       </w:r>
       <w:r>
-        <w:rPr>
-          <w:noProof/>
-        </w:rPr>
         <w:fldChar w:fldCharType="end"/>
       </w:r>
-      <w:bookmarkEnd w:id="1"/>
-      <w:r>
-        <w:t xml:space="preserve"> - klasse diagram for PCinterface klassen.</w:t>
+      <w:r>
+        <w:t xml:space="preserve"> ses UML</w:t>
+      </w:r>
+      <w:r>
+        <w:t xml:space="preserve"> k</w:t>
+      </w:r>
+      <w:r>
+        <w:t>lassediagrammet for PCInterface. D</w:t>
+      </w:r>
+      <w:r>
+        <w:t>ette viser hvordan PCInterface klassen fungere</w:t>
+      </w:r>
+      <w:r>
+        <w:t>r</w:t>
+      </w:r>
+      <w:r>
+        <w:t xml:space="preserve"> som bindeled mellem de andre software klasser i </w:t>
+      </w:r>
+      <w:r>
+        <w:t>S</w:t>
+      </w:r>
+      <w:r>
+        <w:t xml:space="preserve">tyreboksen. Dette gøres ved hjælp af </w:t>
+      </w:r>
+      <w:r>
+        <w:t>association, for at mindske hukommelsesforbruget samt give mulighed for at de forskellige objekter af de andre klasse</w:t>
+      </w:r>
+      <w:r>
+        <w:t>r</w:t>
+      </w:r>
+      <w:r>
+        <w:t xml:space="preserve"> kan anvendes uden for PCInterface klassen. Dette skaber en kode der er lettere at vedligehold</w:t>
+      </w:r>
+      <w:r>
+        <w:t>e</w:t>
+      </w:r>
+      <w:r>
+        <w:t xml:space="preserve"> da den har en </w:t>
+      </w:r>
+      <w:r>
+        <w:t>lavere kobling end eksempelvis k</w:t>
+      </w:r>
+      <w:r>
+        <w:t>omposition som er anvendt mellem sdCard klassen og SPI.</w:t>
       </w:r>
     </w:p>
     <w:p>
       <w:r>
-        <w:t xml:space="preserve">På </w:t>
-      </w:r>
-      <w:r>
-        <w:fldChar w:fldCharType="begin"/>
-      </w:r>
-      <w:r>
-        <w:instrText xml:space="preserve"> REF _Ref453265907 \h </w:instrText>
-      </w:r>
-      <w:r>
-        <w:fldChar w:fldCharType="separate"/>
-      </w:r>
-      <w:r>
-        <w:t xml:space="preserve">Figur </w:t>
-      </w:r>
-      <w:r>
-        <w:rPr>
-          <w:noProof/>
-        </w:rPr>
-        <w:t>1</w:t>
-      </w:r>
-      <w:r>
-        <w:fldChar w:fldCharType="end"/>
-      </w:r>
-      <w:r>
-        <w:t xml:space="preserve"> ses uml klassediagrammet for PCInterface, dette viser hvordan PCInterface klassen fungere som bindeled mellem de andre software klasser i styreboksen. Dette gøres ved hjælp af </w:t>
-      </w:r>
-      <w:r>
-        <w:t>association, for at mindske hukommelsesforbruget samt give mulighed for at de forskellige objekter af de andre klasse kan anvendes uden for PCInterface klassen. Dette skaber en kode der er lettere at vedligehold da den har en lavere kobling end eksempelvis composition som er anvendt mellem sdCard klassen og SPI.</w:t>
+        <w:t xml:space="preserve">Funktionen handleCMD er den funktion der står for behandlingen af </w:t>
+      </w:r>
+      <w:r>
+        <w:t>de forskellige kommandoer fra PC softwaren.</w:t>
+      </w:r>
+      <w:r>
+        <w:t xml:space="preserve"> </w:t>
+      </w:r>
+      <w:r>
+        <w:t>D</w:t>
+      </w:r>
+      <w:r>
+        <w:t>ette gøres ved hjælp a</w:t>
+      </w:r>
+      <w:r>
+        <w:t>f en switch case på den modtagede</w:t>
+      </w:r>
+      <w:r>
+        <w:t xml:space="preserve"> kommando der herefter udføre</w:t>
+      </w:r>
+      <w:r>
+        <w:t>r</w:t>
+      </w:r>
+      <w:r>
+        <w:t xml:space="preserve"> den korrekte handling.</w:t>
+      </w:r>
+      <w:r>
+        <w:t xml:space="preserve"> </w:t>
+      </w:r>
+      <w:r>
+        <w:t>Denne handling vil ofte indebære brug af pointeren til UnitHandler objektet, hvilket gør det yderst vigtigt at grænsefladen til UnitHandler objektet ikke ændre</w:t>
+      </w:r>
+      <w:r>
+        <w:t>r</w:t>
+      </w:r>
+      <w:r>
+        <w:t xml:space="preserve"> sig. </w:t>
+      </w:r>
+      <w:r>
+        <w:t>Desværre skred tidsplanen og PCinterface klassen er ikke</w:t>
+      </w:r>
+      <w:r>
+        <w:t xml:space="preserve"> helt færdigimplementeret endnu, men den grundlæggende skabelon for funktionaliteten af klassen er på plads.</w:t>
       </w:r>
     </w:p>
     <w:p>
       <w:r>
-        <w:t>Funktionen handleCMD er den funktion der står for behandlingen af de forskellige kommandoer fra pc softwaren, dette gøres ved hjælp af en switch case på den modtagene kommando der herefter udføre den korrekte handling ud fra den modtagne kommando.</w:t>
-      </w:r>
-      <w:r>
-        <w:t xml:space="preserve"> </w:t>
-      </w:r>
-      <w:r>
-        <w:t xml:space="preserve">Denne handling vil ofte indebære brug af pointeren til UnitHandler objektet, hvilket gør det yderst vigtigt at grænsefladen til UnitHandler objektet ikke ændre sig. </w:t>
-      </w:r>
-      <w:r>
-        <w:t>Desværre skred tidsplanen og PCinterface klassen er ikke</w:t>
-      </w:r>
-      <w:r>
-        <w:t xml:space="preserve"> helt færdigimplementeret endnu, men den grundlæggende skabelon for funktionaliteten af klassen er på plads.</w:t>
+        <w:t>Ønskes der en mere detaljeret gennemgang af UART driveren eller PCinterfac</w:t>
+      </w:r>
+      <w:r>
+        <w:t>e klassen, kan denne findes i p</w:t>
+      </w:r>
+      <w:r>
+        <w:t>rojektdokumentationen.</w:t>
       </w:r>
     </w:p>
     <w:p>
       <w:r>
-        <w:t>Ønskes der en mere detaljeret gennemgang af UART driveren eller PCinterfac</w:t>
-      </w:r>
-      <w:r>
-        <w:t>e klassen, kan denne findes i p</w:t>
-      </w:r>
-      <w:r>
-        <w:t>rojektdokumentationen.</w:t>
-      </w:r>
-    </w:p>
-    <w:p>
-      <w:r>
-        <w:t>Klassen testes med systemets pc software for at sikre at kommunikationen mellem styreboks og PC fungere korrekt.</w:t>
+        <w:t xml:space="preserve">Klassen testes med systemets pc software for at sikre at kommunikationen mellem </w:t>
+      </w:r>
+      <w:r>
+        <w:t>S</w:t>
+      </w:r>
+      <w:r>
+        <w:t>tyreboks og PC fungere</w:t>
+      </w:r>
+      <w:r>
+        <w:t>r</w:t>
+      </w:r>
+      <w:bookmarkStart w:id="1" w:name="_GoBack"/>
+      <w:bookmarkEnd w:id="1"/>
+      <w:r>
+        <w:t xml:space="preserve"> korrekt.</w:t>
       </w:r>
     </w:p>
     <w:sectPr>
@@ -184,7 +333,7 @@
 </file>
 
 <file path=word/styles.xml><?xml version="1.0" encoding="utf-8"?>
-<w:styles xmlns:mc="http://schemas.openxmlformats.org/markup-compatibility/2006" xmlns:r="http://schemas.openxmlformats.org/officeDocument/2006/relationships" xmlns:w="http://schemas.openxmlformats.org/wordprocessingml/2006/main" xmlns:w14="http://schemas.microsoft.com/office/word/2010/wordml" xmlns:w15="http://schemas.microsoft.com/office/word/2012/wordml" xmlns:w16se="http://schemas.microsoft.com/office/word/2015/wordml/symex" mc:Ignorable="w14 w15 w16se">
+<w:styles xmlns:mc="http://schemas.openxmlformats.org/markup-compatibility/2006" xmlns:r="http://schemas.openxmlformats.org/officeDocument/2006/relationships" xmlns:w="http://schemas.openxmlformats.org/wordprocessingml/2006/main" xmlns:w14="http://schemas.microsoft.com/office/word/2010/wordml" xmlns:w15="http://schemas.microsoft.com/office/word/2012/wordml" mc:Ignorable="w14 w15">
   <w:docDefaults>
     <w:rPrDefault>
       <w:rPr>
@@ -200,7 +349,7 @@
       </w:pPr>
     </w:pPrDefault>
   </w:docDefaults>
-  <w:latentStyles w:defLockedState="0" w:defUIPriority="99" w:defSemiHidden="0" w:defUnhideWhenUsed="0" w:defQFormat="0" w:count="372">
+  <w:latentStyles w:defLockedState="0" w:defUIPriority="99" w:defSemiHidden="0" w:defUnhideWhenUsed="0" w:defQFormat="0" w:count="371">
     <w:lsdException w:name="Normal" w:uiPriority="0" w:qFormat="1"/>
     <w:lsdException w:name="heading 1" w:uiPriority="9" w:qFormat="1"/>
     <w:lsdException w:name="heading 2" w:semiHidden="1" w:uiPriority="9" w:unhideWhenUsed="1" w:qFormat="1"/>
@@ -572,18 +721,17 @@
     <w:lsdException w:name="List Table 5 Dark Accent 6" w:uiPriority="50"/>
     <w:lsdException w:name="List Table 6 Colorful Accent 6" w:uiPriority="51"/>
     <w:lsdException w:name="List Table 7 Colorful Accent 6" w:uiPriority="52"/>
-    <w:lsdException w:name="Mention" w:semiHidden="1" w:unhideWhenUsed="1"/>
   </w:latentStyles>
   <w:style w:type="paragraph" w:default="1" w:styleId="Normal">
     <w:name w:val="Normal"/>
     <w:qFormat/>
     <w:rsid w:val="009176DF"/>
   </w:style>
-  <w:style w:type="paragraph" w:styleId="Overskrift3">
+  <w:style w:type="paragraph" w:styleId="Heading3">
     <w:name w:val="heading 3"/>
     <w:basedOn w:val="Normal"/>
     <w:next w:val="Normal"/>
-    <w:link w:val="Overskrift3Tegn"/>
+    <w:link w:val="Heading3Char"/>
     <w:uiPriority w:val="9"/>
     <w:unhideWhenUsed/>
     <w:qFormat/>
@@ -601,13 +749,13 @@
       <w:szCs w:val="24"/>
     </w:rPr>
   </w:style>
-  <w:style w:type="character" w:default="1" w:styleId="Standardskrifttypeiafsnit">
+  <w:style w:type="character" w:default="1" w:styleId="DefaultParagraphFont">
     <w:name w:val="Default Paragraph Font"/>
     <w:uiPriority w:val="1"/>
     <w:semiHidden/>
     <w:unhideWhenUsed/>
   </w:style>
-  <w:style w:type="table" w:default="1" w:styleId="Tabel-Normal">
+  <w:style w:type="table" w:default="1" w:styleId="TableNormal">
     <w:name w:val="Normal Table"/>
     <w:uiPriority w:val="99"/>
     <w:semiHidden/>
@@ -622,16 +770,16 @@
       </w:tblCellMar>
     </w:tblPr>
   </w:style>
-  <w:style w:type="numbering" w:default="1" w:styleId="Ingenoversigt">
+  <w:style w:type="numbering" w:default="1" w:styleId="NoList">
     <w:name w:val="No List"/>
     <w:uiPriority w:val="99"/>
     <w:semiHidden/>
     <w:unhideWhenUsed/>
   </w:style>
-  <w:style w:type="character" w:customStyle="1" w:styleId="Overskrift3Tegn">
-    <w:name w:val="Overskrift 3 Tegn"/>
-    <w:basedOn w:val="Standardskrifttypeiafsnit"/>
-    <w:link w:val="Overskrift3"/>
+  <w:style w:type="character" w:customStyle="1" w:styleId="Heading3Char">
+    <w:name w:val="Heading 3 Char"/>
+    <w:basedOn w:val="DefaultParagraphFont"/>
+    <w:link w:val="Heading3"/>
     <w:uiPriority w:val="9"/>
     <w:rsid w:val="009176DF"/>
     <w:rPr>
@@ -641,7 +789,7 @@
       <w:szCs w:val="24"/>
     </w:rPr>
   </w:style>
-  <w:style w:type="paragraph" w:styleId="Billedtekst">
+  <w:style w:type="paragraph" w:styleId="Caption">
     <w:name w:val="caption"/>
     <w:basedOn w:val="Normal"/>
     <w:next w:val="Normal"/>
@@ -656,6 +804,104 @@
       <w:i/>
       <w:iCs/>
       <w:color w:val="44546A" w:themeColor="text2"/>
+      <w:sz w:val="18"/>
+      <w:szCs w:val="18"/>
+    </w:rPr>
+  </w:style>
+  <w:style w:type="character" w:styleId="CommentReference">
+    <w:name w:val="annotation reference"/>
+    <w:basedOn w:val="DefaultParagraphFont"/>
+    <w:uiPriority w:val="99"/>
+    <w:semiHidden/>
+    <w:unhideWhenUsed/>
+    <w:rsid w:val="004A3406"/>
+    <w:rPr>
+      <w:sz w:val="16"/>
+      <w:szCs w:val="16"/>
+    </w:rPr>
+  </w:style>
+  <w:style w:type="paragraph" w:styleId="CommentText">
+    <w:name w:val="annotation text"/>
+    <w:basedOn w:val="Normal"/>
+    <w:link w:val="CommentTextChar"/>
+    <w:uiPriority w:val="99"/>
+    <w:semiHidden/>
+    <w:unhideWhenUsed/>
+    <w:rsid w:val="004A3406"/>
+    <w:pPr>
+      <w:spacing w:line="240" w:lineRule="auto"/>
+    </w:pPr>
+    <w:rPr>
+      <w:sz w:val="20"/>
+      <w:szCs w:val="20"/>
+    </w:rPr>
+  </w:style>
+  <w:style w:type="character" w:customStyle="1" w:styleId="CommentTextChar">
+    <w:name w:val="Comment Text Char"/>
+    <w:basedOn w:val="DefaultParagraphFont"/>
+    <w:link w:val="CommentText"/>
+    <w:uiPriority w:val="99"/>
+    <w:semiHidden/>
+    <w:rsid w:val="004A3406"/>
+    <w:rPr>
+      <w:sz w:val="20"/>
+      <w:szCs w:val="20"/>
+    </w:rPr>
+  </w:style>
+  <w:style w:type="paragraph" w:styleId="CommentSubject">
+    <w:name w:val="annotation subject"/>
+    <w:basedOn w:val="CommentText"/>
+    <w:next w:val="CommentText"/>
+    <w:link w:val="CommentSubjectChar"/>
+    <w:uiPriority w:val="99"/>
+    <w:semiHidden/>
+    <w:unhideWhenUsed/>
+    <w:rsid w:val="004A3406"/>
+    <w:rPr>
+      <w:b/>
+      <w:bCs/>
+    </w:rPr>
+  </w:style>
+  <w:style w:type="character" w:customStyle="1" w:styleId="CommentSubjectChar">
+    <w:name w:val="Comment Subject Char"/>
+    <w:basedOn w:val="CommentTextChar"/>
+    <w:link w:val="CommentSubject"/>
+    <w:uiPriority w:val="99"/>
+    <w:semiHidden/>
+    <w:rsid w:val="004A3406"/>
+    <w:rPr>
+      <w:b/>
+      <w:bCs/>
+      <w:sz w:val="20"/>
+      <w:szCs w:val="20"/>
+    </w:rPr>
+  </w:style>
+  <w:style w:type="paragraph" w:styleId="BalloonText">
+    <w:name w:val="Balloon Text"/>
+    <w:basedOn w:val="Normal"/>
+    <w:link w:val="BalloonTextChar"/>
+    <w:uiPriority w:val="99"/>
+    <w:semiHidden/>
+    <w:unhideWhenUsed/>
+    <w:rsid w:val="004A3406"/>
+    <w:pPr>
+      <w:spacing w:after="0" w:line="240" w:lineRule="auto"/>
+    </w:pPr>
+    <w:rPr>
+      <w:rFonts w:ascii="Segoe UI" w:hAnsi="Segoe UI" w:cs="Segoe UI"/>
+      <w:sz w:val="18"/>
+      <w:szCs w:val="18"/>
+    </w:rPr>
+  </w:style>
+  <w:style w:type="character" w:customStyle="1" w:styleId="BalloonTextChar">
+    <w:name w:val="Balloon Text Char"/>
+    <w:basedOn w:val="DefaultParagraphFont"/>
+    <w:link w:val="BalloonText"/>
+    <w:uiPriority w:val="99"/>
+    <w:semiHidden/>
+    <w:rsid w:val="004A3406"/>
+    <w:rPr>
+      <w:rFonts w:ascii="Segoe UI" w:hAnsi="Segoe UI" w:cs="Segoe UI"/>
       <w:sz w:val="18"/>
       <w:szCs w:val="18"/>
     </w:rPr>
@@ -929,7 +1175,7 @@
 </file>
 
 <file path=customXml/itemProps1.xml><?xml version="1.0" encoding="utf-8"?>
-<ds:datastoreItem xmlns:ds="http://schemas.openxmlformats.org/officeDocument/2006/customXml" ds:itemID="{3418E99C-5D3B-4AA6-BDD9-906D71D40267}">
+<ds:datastoreItem xmlns:ds="http://schemas.openxmlformats.org/officeDocument/2006/customXml" ds:itemID="{37155758-8662-4046-907C-1F5D14ED47C4}">
   <ds:schemaRefs>
     <ds:schemaRef ds:uri="http://schemas.openxmlformats.org/officeDocument/2006/bibliography"/>
   </ds:schemaRefs>

</xml_diff>